<commit_message>
SHop and hrc page edited
</commit_message>
<xml_diff>
--- a/images/Lennox-Sweeney-ContentManager-CV.docx
+++ b/images/Lennox-Sweeney-ContentManager-CV.docx
@@ -1200,6 +1200,7 @@
               </w:rPr>
               <w:t xml:space="preserve">- </w:t>
             </w:r>
+            <w:proofErr w:type="spellStart"/>
             <w:r>
               <w:rPr>
                 <w:rStyle w:val="documenttxtBold"/>
@@ -1211,7 +1212,21 @@
                 <w:szCs w:val="18"/>
                 <w:lang w:val="sv-SE"/>
               </w:rPr>
-              <w:t xml:space="preserve">Content </w:t>
+              <w:t>Content</w:t>
+            </w:r>
+            <w:proofErr w:type="spellEnd"/>
+            <w:r>
+              <w:rPr>
+                <w:rStyle w:val="documenttxtBold"/>
+                <w:rFonts w:ascii="Century Gothic" w:eastAsia="Century Gothic" w:hAnsi="Century Gothic" w:cs="Century Gothic"/>
+                <w:i/>
+                <w:iCs/>
+                <w:color w:val="4A4A4A"/>
+                <w:sz w:val="18"/>
+                <w:szCs w:val="18"/>
+                <w:lang w:val="sv-SE"/>
+              </w:rPr>
+              <w:t xml:space="preserve"> </w:t>
             </w:r>
             <w:r>
               <w:rPr>
@@ -1976,7 +1991,6 @@
                 <w:sz w:val="18"/>
                 <w:szCs w:val="18"/>
               </w:rPr>
-              <w:lastRenderedPageBreak/>
               <w:t>Hardrock Cafe</w:t>
             </w:r>
             <w:r>
@@ -5989,8 +6003,9 @@
     <w:sectPr>
       <w:type w:val="continuous"/>
       <w:pgSz w:w="11906" w:h="16838"/>
-      <w:pgMar w:top="800" w:right="800" w:bottom="800" w:left="800" w:header="720" w:footer="720" w:gutter="0"/>
+      <w:pgMar w:top="1440" w:right="1080" w:bottom="1440" w:left="1080" w:header="720" w:footer="720" w:gutter="0"/>
       <w:cols w:space="720"/>
+      <w:docGrid w:linePitch="326"/>
     </w:sectPr>
   </w:body>
 </w:document>

</xml_diff>